<commit_message>
Added individual summary, updated project requirements, and fixed bug in outputSoon function where days at end of month didn't count towards 2 week deadline.
</commit_message>
<xml_diff>
--- a/FINAL_PROJECT/project_requirements.docx
+++ b/FINAL_PROJECT/project_requirements.docx
@@ -133,23 +133,7 @@
           <w:sz w:val="24"/>
           <w:szCs w:val="24"/>
         </w:rPr>
-        <w:t xml:space="preserve">This program should take the Patient’s name, date and time, and the medical professional’s name they are meeting with. If an appointment being scheduled conflicts with an appointment already scheduled </w:t>
-      </w:r>
-      <w:r>
-        <w:rPr>
-          <w:rFonts w:ascii="Times New Roman" w:hAnsi="Times New Roman" w:cs="Times New Roman"/>
-          <w:sz w:val="24"/>
-          <w:szCs w:val="24"/>
-        </w:rPr>
-        <w:t>(within 30 minutes of each other)</w:t>
-      </w:r>
-      <w:r>
-        <w:rPr>
-          <w:rFonts w:ascii="Times New Roman" w:hAnsi="Times New Roman" w:cs="Times New Roman"/>
-          <w:sz w:val="24"/>
-          <w:szCs w:val="24"/>
-        </w:rPr>
-        <w:t xml:space="preserve"> the program needs to output an error message. The program must give the ability to search patient’s names and output the appointment date, time, and medical professional’s name and what type of doctor they are. The program must also display the appointments within 2 weeks of real-time in order of soonest to latest.</w:t>
+        <w:t>This program should take the Patient’s name, date and time, and the medical professional’s name they are meeting with. If an appointment being scheduled conflicts with an appointment already scheduled (within 30 minutes of each other) the program needs to output an error message. The program must give the ability to search patient’s names and output the appointment date, time, and medical professional’s name and what type of doctor they are. The program must also display the appointments within 2 weeks of real-time in order of soonest to latest.</w:t>
       </w:r>
       <w:r>
         <w:rPr>
@@ -159,8 +143,6 @@
         </w:rPr>
         <w:t xml:space="preserve"> The program must save the appointments by outputting them to a text file and be able to read the text file when the program is started.</w:t>
       </w:r>
-      <w:bookmarkStart w:id="0" w:name="_GoBack"/>
-      <w:bookmarkEnd w:id="0"/>
     </w:p>
     <w:p>
       <w:pPr>
@@ -245,6 +227,185 @@
           </wp:inline>
         </w:drawing>
       </w:r>
+    </w:p>
+    <w:p>
+      <w:pPr>
+        <w:rPr>
+          <w:rFonts w:ascii="Times New Roman" w:hAnsi="Times New Roman" w:cs="Times New Roman"/>
+          <w:sz w:val="24"/>
+          <w:szCs w:val="24"/>
+        </w:rPr>
+      </w:pPr>
+      <w:r>
+        <w:rPr>
+          <w:rFonts w:ascii="Times New Roman" w:hAnsi="Times New Roman" w:cs="Times New Roman"/>
+          <w:sz w:val="24"/>
+          <w:szCs w:val="24"/>
+        </w:rPr>
+        <w:br w:type="page"/>
+      </w:r>
+    </w:p>
+    <w:p>
+      <w:pPr>
+        <w:rPr>
+          <w:rFonts w:ascii="Times New Roman" w:hAnsi="Times New Roman" w:cs="Times New Roman"/>
+          <w:b/>
+          <w:sz w:val="24"/>
+          <w:szCs w:val="24"/>
+        </w:rPr>
+      </w:pPr>
+      <w:r>
+        <w:rPr>
+          <w:rFonts w:ascii="Times New Roman" w:hAnsi="Times New Roman" w:cs="Times New Roman"/>
+          <w:b/>
+          <w:sz w:val="24"/>
+          <w:szCs w:val="24"/>
+        </w:rPr>
+        <w:lastRenderedPageBreak/>
+        <w:t xml:space="preserve">6/28/2018 </w:t>
+      </w:r>
+      <w:r>
+        <w:rPr>
+          <w:rFonts w:ascii="Times New Roman" w:hAnsi="Times New Roman" w:cs="Times New Roman"/>
+          <w:b/>
+          <w:sz w:val="24"/>
+          <w:szCs w:val="24"/>
+        </w:rPr>
+        <w:t>Updates</w:t>
+      </w:r>
+    </w:p>
+    <w:p>
+      <w:pPr>
+        <w:rPr>
+          <w:rFonts w:ascii="Times New Roman" w:hAnsi="Times New Roman" w:cs="Times New Roman"/>
+          <w:b/>
+          <w:sz w:val="24"/>
+          <w:szCs w:val="24"/>
+        </w:rPr>
+      </w:pPr>
+      <w:r>
+        <w:rPr>
+          <w:rFonts w:ascii="Times New Roman" w:hAnsi="Times New Roman" w:cs="Times New Roman"/>
+          <w:b/>
+          <w:sz w:val="24"/>
+          <w:szCs w:val="24"/>
+        </w:rPr>
+        <w:t>Final Class Changes:</w:t>
+      </w:r>
+    </w:p>
+    <w:p>
+      <w:pPr>
+        <w:rPr>
+          <w:rFonts w:ascii="Times New Roman" w:hAnsi="Times New Roman" w:cs="Times New Roman"/>
+          <w:sz w:val="24"/>
+          <w:szCs w:val="24"/>
+        </w:rPr>
+      </w:pPr>
+      <w:r>
+        <w:rPr>
+          <w:rFonts w:ascii="Times New Roman" w:hAnsi="Times New Roman" w:cs="Times New Roman"/>
+          <w:sz w:val="24"/>
+          <w:szCs w:val="24"/>
+        </w:rPr>
+        <w:t>Added set, delete, and get function to appointment class for appointments.</w:t>
+      </w:r>
+    </w:p>
+    <w:p>
+      <w:pPr>
+        <w:rPr>
+          <w:rFonts w:ascii="Times New Roman" w:hAnsi="Times New Roman" w:cs="Times New Roman"/>
+          <w:sz w:val="24"/>
+          <w:szCs w:val="24"/>
+        </w:rPr>
+      </w:pPr>
+      <w:r>
+        <w:rPr>
+          <w:rFonts w:ascii="Times New Roman" w:hAnsi="Times New Roman" w:cs="Times New Roman"/>
+          <w:sz w:val="24"/>
+          <w:szCs w:val="24"/>
+        </w:rPr>
+        <w:t>People now has first and last name instead of just name.</w:t>
+      </w:r>
+    </w:p>
+    <w:p>
+      <w:pPr>
+        <w:rPr>
+          <w:rFonts w:ascii="Times New Roman" w:hAnsi="Times New Roman" w:cs="Times New Roman"/>
+          <w:sz w:val="24"/>
+          <w:szCs w:val="24"/>
+        </w:rPr>
+      </w:pPr>
+      <w:r>
+        <w:rPr>
+          <w:rFonts w:ascii="Times New Roman" w:hAnsi="Times New Roman" w:cs="Times New Roman"/>
+          <w:sz w:val="24"/>
+          <w:szCs w:val="24"/>
+        </w:rPr>
+        <w:t>People now has get functions for first and last name instead of just name.</w:t>
+      </w:r>
+    </w:p>
+    <w:p>
+      <w:pPr>
+        <w:rPr>
+          <w:rFonts w:ascii="Times New Roman" w:hAnsi="Times New Roman" w:cs="Times New Roman"/>
+          <w:b/>
+          <w:sz w:val="24"/>
+          <w:szCs w:val="24"/>
+        </w:rPr>
+      </w:pPr>
+      <w:r>
+        <w:rPr>
+          <w:rFonts w:ascii="Times New Roman" w:hAnsi="Times New Roman" w:cs="Times New Roman"/>
+          <w:b/>
+          <w:sz w:val="24"/>
+          <w:szCs w:val="24"/>
+        </w:rPr>
+        <w:t>Requirements changes:</w:t>
+      </w:r>
+    </w:p>
+    <w:p>
+      <w:pPr>
+        <w:rPr>
+          <w:rFonts w:ascii="Times New Roman" w:hAnsi="Times New Roman" w:cs="Times New Roman"/>
+          <w:sz w:val="24"/>
+          <w:szCs w:val="24"/>
+        </w:rPr>
+      </w:pPr>
+      <w:r>
+        <w:rPr>
+          <w:rFonts w:ascii="Times New Roman" w:hAnsi="Times New Roman" w:cs="Times New Roman"/>
+          <w:sz w:val="24"/>
+          <w:szCs w:val="24"/>
+        </w:rPr>
+        <w:t>-Instead of within 30 minutes it should be 29 minutes. If an appointment is scheduled for 4:00 PM then one is allowed to be scheduled at 4:30 PM.</w:t>
+      </w:r>
+    </w:p>
+    <w:p>
+      <w:pPr>
+        <w:rPr>
+          <w:rFonts w:ascii="Times New Roman" w:hAnsi="Times New Roman" w:cs="Times New Roman"/>
+          <w:sz w:val="24"/>
+          <w:szCs w:val="24"/>
+        </w:rPr>
+      </w:pPr>
+      <w:r>
+        <w:rPr>
+          <w:rFonts w:ascii="Times New Roman" w:hAnsi="Times New Roman" w:cs="Times New Roman"/>
+          <w:sz w:val="24"/>
+          <w:szCs w:val="24"/>
+        </w:rPr>
+        <w:t>-Must be able to delete an a</w:t>
+      </w:r>
+      <w:r>
+        <w:rPr>
+          <w:rFonts w:ascii="Times New Roman" w:hAnsi="Times New Roman" w:cs="Times New Roman"/>
+          <w:sz w:val="24"/>
+          <w:szCs w:val="24"/>
+        </w:rPr>
+        <w:t>ppointment after it is created.</w:t>
+      </w:r>
+      <w:bookmarkStart w:id="0" w:name="_GoBack"/>
+      <w:bookmarkEnd w:id="0"/>
     </w:p>
     <w:sectPr>
       <w:pgSz w:w="12240" w:h="15840"/>

</xml_diff>